<commit_message>
Exercícios PHP 7 - Desafios falta Rever
</commit_message>
<xml_diff>
--- a/Curso_PHP7/Exercicios_PHP/PHP_EXERCICIOS-BASE_DE_DADOS.docx
+++ b/Curso_PHP7/Exercicios_PHP/PHP_EXERCICIOS-BASE_DE_DADOS.docx
@@ -23,31 +23,7 @@
           <w:szCs w:val="36"/>
           <w:lang w:val="pt-PT"/>
         </w:rPr>
-        <w:t xml:space="preserve">PHP Exercícios - com </w:t>
-      </w:r>
-      <w:bookmarkStart w:id="0" w:name="_GoBack"/>
-      <w:r>
-        <w:rPr>
-          <w:rFonts w:hint="default"/>
-          <w:b/>
-          <w:bCs/>
-          <w:sz w:val="36"/>
-          <w:szCs w:val="36"/>
-          <w:lang w:val="pt-PT"/>
-        </w:rPr>
-        <w:t>Base de  Dados</w:t>
-      </w:r>
-      <w:bookmarkEnd w:id="0"/>
-      <w:r>
-        <w:rPr>
-          <w:rFonts w:hint="default"/>
-          <w:b/>
-          <w:bCs/>
-          <w:sz w:val="36"/>
-          <w:szCs w:val="36"/>
-          <w:lang w:val="pt-PT"/>
-        </w:rPr>
-        <w:t xml:space="preserve"> Mysql</w:t>
+        <w:t>PHP Exercícios - com Base de  Dados Mysql</w:t>
       </w:r>
     </w:p>
     <w:p>
@@ -221,7 +197,7 @@
           <w:szCs w:val="24"/>
           <w:lang w:val="pt-PT"/>
         </w:rPr>
-        <w:t xml:space="preserve"> utilzando o </w:t>
+        <w:t xml:space="preserve"> utilizando o </w:t>
       </w:r>
       <w:r>
         <w:rPr>
@@ -344,7 +320,7 @@
           <w:szCs w:val="24"/>
           <w:lang w:val="pt-PT"/>
         </w:rPr>
-        <w:t xml:space="preserve"> utilzando o </w:t>
+        <w:t xml:space="preserve"> utilizando o </w:t>
       </w:r>
       <w:r>
         <w:rPr>
@@ -1019,7 +995,7 @@
           <w:szCs w:val="24"/>
           <w:lang w:val="pt-PT"/>
         </w:rPr>
-        <w:t xml:space="preserve">fornecedores utilzando o </w:t>
+        <w:t xml:space="preserve">fornecedores utilizando o </w:t>
       </w:r>
       <w:r>
         <w:rPr>
@@ -1757,7 +1733,7 @@
           <w:szCs w:val="24"/>
           <w:lang w:val="pt-PT"/>
         </w:rPr>
-        <w:t xml:space="preserve">fornecedores utilzando o </w:t>
+        <w:t xml:space="preserve">fornecedores utilizando o </w:t>
       </w:r>
       <w:r>
         <w:rPr>
@@ -1860,22 +1836,353 @@
     </w:p>
     <w:p>
       <w:pPr>
-        <w:pStyle w:val="9"/>
-        <w:keepNext w:val="0"/>
-        <w:keepLines w:val="0"/>
-        <w:widowControl/>
-        <w:suppressLineNumbers w:val="0"/>
-        <w:pBdr>
-          <w:top w:val="none" w:color="auto" w:sz="0" w:space="0"/>
-          <w:left w:val="none" w:color="auto" w:sz="0" w:space="0"/>
-          <w:bottom w:val="none" w:color="auto" w:sz="0" w:space="0"/>
-          <w:right w:val="none" w:color="auto" w:sz="0" w:space="0"/>
-        </w:pBdr>
-        <w:shd w:val="clear" w:fill="263238"/>
-        <w:wordWrap/>
-        <w:spacing w:before="0" w:beforeAutospacing="0" w:after="0" w:afterAutospacing="0" w:line="15" w:lineRule="atLeast"/>
-        <w:ind w:left="0" w:right="0" w:firstLine="0"/>
+        <w:rPr>
+          <w:sz w:val="24"/>
+          <w:szCs w:val="24"/>
+        </w:rPr>
+      </w:pPr>
+      <w:r>
+        <w:rPr>
+          <w:rFonts w:hint="default"/>
+          <w:sz w:val="24"/>
+          <w:szCs w:val="24"/>
+          <w:lang w:val="pt-PT"/>
+        </w:rPr>
+        <w:tab/>
+      </w:r>
+      <w:r>
+        <w:rPr>
+          <w:rFonts w:hint="default"/>
+          <w:sz w:val="24"/>
+          <w:szCs w:val="24"/>
+        </w:rPr>
+        <w:t>SELECT * FROM fornecedores;</w:t>
+      </w:r>
+    </w:p>
+    <w:p>
+      <w:pPr>
         <w:jc w:val="left"/>
+        <w:rPr>
+          <w:rFonts w:hint="default"/>
+          <w:b w:val="0"/>
+          <w:bCs w:val="0"/>
+          <w:i w:val="0"/>
+          <w:iCs w:val="0"/>
+          <w:sz w:val="24"/>
+          <w:szCs w:val="24"/>
+          <w:lang w:val="pt-PT"/>
+        </w:rPr>
+      </w:pPr>
+      <w:r>
+        <w:rPr>
+          <w:rFonts w:hint="default"/>
+          <w:b w:val="0"/>
+          <w:bCs w:val="0"/>
+          <w:i w:val="0"/>
+          <w:iCs w:val="0"/>
+          <w:sz w:val="24"/>
+          <w:szCs w:val="24"/>
+          <w:lang w:val="pt-PT"/>
+        </w:rPr>
+        <w:tab/>
+      </w:r>
+    </w:p>
+    <w:p>
+      <w:pPr>
+        <w:ind w:firstLine="0" w:firstLineChars="0"/>
+        <w:jc w:val="left"/>
+        <w:rPr>
+          <w:rFonts w:hint="default"/>
+          <w:b w:val="0"/>
+          <w:bCs w:val="0"/>
+          <w:i w:val="0"/>
+          <w:iCs w:val="0"/>
+          <w:sz w:val="24"/>
+          <w:szCs w:val="24"/>
+          <w:lang w:val="pt-PT"/>
+        </w:rPr>
+      </w:pPr>
+    </w:p>
+    <w:p>
+      <w:pPr>
+        <w:jc w:val="left"/>
+        <w:rPr>
+          <w:rFonts w:hint="default"/>
+          <w:b/>
+          <w:bCs/>
+          <w:sz w:val="28"/>
+          <w:szCs w:val="28"/>
+          <w:lang w:val="pt-PT"/>
+        </w:rPr>
+      </w:pPr>
+      <w:r>
+        <w:rPr>
+          <w:rFonts w:hint="default"/>
+          <w:b/>
+          <w:bCs/>
+          <w:sz w:val="28"/>
+          <w:szCs w:val="28"/>
+          <w:lang w:val="pt-PT"/>
+        </w:rPr>
+        <w:t>EX06:</w:t>
+      </w:r>
+    </w:p>
+    <w:p>
+      <w:pPr>
+        <w:jc w:val="left"/>
+        <w:rPr>
+          <w:rFonts w:hint="default"/>
+          <w:b/>
+          <w:bCs/>
+          <w:i/>
+          <w:iCs/>
+          <w:sz w:val="24"/>
+          <w:szCs w:val="24"/>
+          <w:u w:val="single"/>
+          <w:lang w:val="pt-PT"/>
+        </w:rPr>
+      </w:pPr>
+      <w:r>
+        <w:rPr>
+          <w:rFonts w:hint="default"/>
+          <w:b/>
+          <w:bCs/>
+          <w:sz w:val="28"/>
+          <w:szCs w:val="28"/>
+          <w:lang w:val="pt-PT"/>
+        </w:rPr>
+        <w:tab/>
+      </w:r>
+      <w:r>
+        <w:rPr>
+          <w:rFonts w:hint="default"/>
+          <w:sz w:val="24"/>
+          <w:szCs w:val="24"/>
+          <w:lang w:val="pt-PT"/>
+        </w:rPr>
+        <w:t xml:space="preserve">Selecione os seguintes dados, nome e email da </w:t>
+      </w:r>
+      <w:r>
+        <w:rPr>
+          <w:rFonts w:hint="default"/>
+          <w:b w:val="0"/>
+          <w:bCs w:val="0"/>
+          <w:sz w:val="24"/>
+          <w:szCs w:val="24"/>
+          <w:lang w:val="pt-PT"/>
+        </w:rPr>
+        <w:t xml:space="preserve">tabela </w:t>
+      </w:r>
+      <w:r>
+        <w:rPr>
+          <w:rFonts w:hint="default"/>
+          <w:sz w:val="24"/>
+          <w:szCs w:val="24"/>
+          <w:lang w:val="pt-PT"/>
+        </w:rPr>
+        <w:t xml:space="preserve">fornecedores onde o id seja maior que 1 utilize o </w:t>
+      </w:r>
+      <w:r>
+        <w:rPr>
+          <w:rFonts w:hint="default"/>
+          <w:b/>
+          <w:bCs/>
+          <w:i/>
+          <w:iCs/>
+          <w:sz w:val="24"/>
+          <w:szCs w:val="24"/>
+          <w:lang w:val="pt-PT"/>
+        </w:rPr>
+        <w:t>mysqli</w:t>
+      </w:r>
+      <w:r>
+        <w:rPr>
+          <w:rFonts w:hint="default"/>
+          <w:b w:val="0"/>
+          <w:bCs w:val="0"/>
+          <w:i w:val="0"/>
+          <w:iCs w:val="0"/>
+          <w:sz w:val="24"/>
+          <w:szCs w:val="24"/>
+          <w:lang w:val="pt-PT"/>
+        </w:rPr>
+        <w:t>,</w:t>
+      </w:r>
+      <w:r>
+        <w:rPr>
+          <w:rFonts w:hint="default"/>
+          <w:b/>
+          <w:bCs/>
+          <w:i/>
+          <w:iCs/>
+          <w:sz w:val="24"/>
+          <w:szCs w:val="24"/>
+          <w:lang w:val="pt-PT"/>
+        </w:rPr>
+        <w:t xml:space="preserve"> </w:t>
+      </w:r>
+      <w:r>
+        <w:rPr>
+          <w:rFonts w:hint="default"/>
+          <w:b/>
+          <w:bCs/>
+          <w:i/>
+          <w:iCs/>
+          <w:color w:val="0070C0"/>
+          <w:sz w:val="24"/>
+          <w:szCs w:val="24"/>
+          <w:u w:val="single"/>
+          <w:lang w:val="pt-PT"/>
+          <w14:textFill>
+            <w14:gradFill>
+              <w14:gsLst>
+                <w14:gs w14:pos="0">
+                  <w14:srgbClr w14:val="012D86"/>
+                </w14:gs>
+                <w14:gs w14:pos="100000">
+                  <w14:srgbClr w14:val="0E2557"/>
+                </w14:gs>
+              </w14:gsLst>
+              <w14:lin w14:scaled="0"/>
+            </w14:gradFill>
+          </w14:textFill>
+        </w:rPr>
+        <w:t>deve</w:t>
+      </w:r>
+      <w:r>
+        <w:rPr>
+          <w:rFonts w:hint="default"/>
+          <w:b w:val="0"/>
+          <w:bCs w:val="0"/>
+          <w:i w:val="0"/>
+          <w:iCs w:val="0"/>
+          <w:sz w:val="24"/>
+          <w:szCs w:val="24"/>
+          <w:u w:val="single"/>
+          <w:lang w:val="pt-PT"/>
+        </w:rPr>
+        <w:t xml:space="preserve"> utilizar o </w:t>
+      </w:r>
+      <w:r>
+        <w:rPr>
+          <w:rFonts w:hint="default"/>
+          <w:b/>
+          <w:bCs/>
+          <w:i/>
+          <w:iCs/>
+          <w:sz w:val="24"/>
+          <w:szCs w:val="24"/>
+          <w:u w:val="single"/>
+          <w:lang w:val="pt-PT"/>
+        </w:rPr>
+        <w:t>prepare</w:t>
+      </w:r>
+      <w:r>
+        <w:rPr>
+          <w:rFonts w:hint="default"/>
+          <w:b w:val="0"/>
+          <w:bCs w:val="0"/>
+          <w:i w:val="0"/>
+          <w:iCs w:val="0"/>
+          <w:sz w:val="24"/>
+          <w:szCs w:val="24"/>
+          <w:u w:val="single"/>
+          <w:lang w:val="pt-PT"/>
+        </w:rPr>
+        <w:t xml:space="preserve"> e </w:t>
+      </w:r>
+      <w:r>
+        <w:rPr>
+          <w:rFonts w:hint="default"/>
+          <w:b/>
+          <w:bCs/>
+          <w:i/>
+          <w:iCs/>
+          <w:sz w:val="24"/>
+          <w:szCs w:val="24"/>
+          <w:u w:val="single"/>
+          <w:lang w:val="pt-PT"/>
+        </w:rPr>
+        <w:t>bind_param.</w:t>
+      </w:r>
+    </w:p>
+    <w:p>
+      <w:pPr>
+        <w:jc w:val="left"/>
+        <w:rPr>
+          <w:rFonts w:hint="default"/>
+          <w:b/>
+          <w:bCs/>
+          <w:i/>
+          <w:iCs/>
+          <w:sz w:val="24"/>
+          <w:szCs w:val="24"/>
+          <w:u w:val="single"/>
+          <w:lang w:val="pt-PT"/>
+        </w:rPr>
+      </w:pPr>
+    </w:p>
+    <w:p>
+      <w:pPr>
+        <w:rPr>
+          <w:sz w:val="24"/>
+          <w:szCs w:val="24"/>
+        </w:rPr>
+      </w:pPr>
+      <w:r>
+        <w:rPr>
+          <w:rFonts w:hint="default"/>
+          <w:sz w:val="24"/>
+          <w:szCs w:val="24"/>
+          <w:lang w:val="pt-PT"/>
+        </w:rPr>
+        <w:tab/>
+      </w:r>
+      <w:r>
+        <w:rPr>
+          <w:rFonts w:hint="default"/>
+          <w:sz w:val="24"/>
+          <w:szCs w:val="24"/>
+        </w:rPr>
+        <w:t xml:space="preserve">SELECT </w:t>
+      </w:r>
+      <w:r>
+        <w:rPr>
+          <w:rFonts w:hint="default"/>
+          <w:sz w:val="24"/>
+          <w:szCs w:val="24"/>
+          <w:lang w:val="pt-PT"/>
+        </w:rPr>
+        <w:t>nome, email</w:t>
+      </w:r>
+      <w:r>
+        <w:rPr>
+          <w:rFonts w:hint="default"/>
+          <w:sz w:val="24"/>
+          <w:szCs w:val="24"/>
+        </w:rPr>
+        <w:t xml:space="preserve"> FROM fornecedores</w:t>
+      </w:r>
+      <w:r>
+        <w:rPr>
+          <w:rFonts w:hint="default"/>
+          <w:sz w:val="24"/>
+          <w:szCs w:val="24"/>
+          <w:lang w:val="pt-PT"/>
+        </w:rPr>
+        <w:t xml:space="preserve"> where id &gt; 1</w:t>
+      </w:r>
+      <w:r>
+        <w:rPr>
+          <w:rFonts w:hint="default"/>
+          <w:sz w:val="24"/>
+          <w:szCs w:val="24"/>
+        </w:rPr>
+        <w:t>;</w:t>
+      </w:r>
+    </w:p>
+    <w:p>
+      <w:pPr>
         <w:rPr>
           <w:rFonts w:ascii="Consolas" w:hAnsi="Consolas" w:eastAsia="Consolas" w:cs="Consolas"/>
           <w:i w:val="0"/>
@@ -1887,178 +2194,6 @@
           <w:szCs w:val="24"/>
         </w:rPr>
       </w:pPr>
-      <w:r>
-        <w:rPr>
-          <w:rFonts w:hint="default"/>
-          <w:b w:val="0"/>
-          <w:bCs w:val="0"/>
-          <w:i w:val="0"/>
-          <w:iCs w:val="0"/>
-          <w:sz w:val="24"/>
-          <w:szCs w:val="24"/>
-          <w:lang w:val="pt-PT"/>
-        </w:rPr>
-        <w:tab/>
-      </w:r>
-      <w:r>
-        <w:rPr>
-          <w:rFonts w:hint="default" w:ascii="Consolas" w:hAnsi="Consolas" w:eastAsia="Consolas" w:cs="Consolas"/>
-          <w:i w:val="0"/>
-          <w:iCs w:val="0"/>
-          <w:caps w:val="0"/>
-          <w:color w:val="D1949E"/>
-          <w:spacing w:val="0"/>
-          <w:sz w:val="24"/>
-          <w:szCs w:val="24"/>
-          <w:shd w:val="clear" w:fill="263238"/>
-        </w:rPr>
-        <w:t>SELECT</w:t>
-      </w:r>
-      <w:r>
-        <w:rPr>
-          <w:rStyle w:val="8"/>
-          <w:rFonts w:hint="default" w:ascii="Consolas" w:hAnsi="Consolas" w:eastAsia="Consolas" w:cs="Consolas"/>
-          <w:i w:val="0"/>
-          <w:iCs w:val="0"/>
-          <w:caps w:val="0"/>
-          <w:color w:val="FFFFFF"/>
-          <w:spacing w:val="0"/>
-          <w:sz w:val="24"/>
-          <w:szCs w:val="24"/>
-          <w:shd w:val="clear" w:fill="263238"/>
-        </w:rPr>
-        <w:t xml:space="preserve"> </w:t>
-      </w:r>
-      <w:r>
-        <w:rPr>
-          <w:rFonts w:hint="default" w:ascii="Consolas" w:hAnsi="Consolas" w:eastAsia="Consolas" w:cs="Consolas"/>
-          <w:i w:val="0"/>
-          <w:iCs w:val="0"/>
-          <w:caps w:val="0"/>
-          <w:color w:val="F5B83D"/>
-          <w:spacing w:val="0"/>
-          <w:sz w:val="24"/>
-          <w:szCs w:val="24"/>
-          <w:shd w:val="clear" w:fill="263238"/>
-        </w:rPr>
-        <w:t>*</w:t>
-      </w:r>
-      <w:r>
-        <w:rPr>
-          <w:rStyle w:val="8"/>
-          <w:rFonts w:hint="default" w:ascii="Consolas" w:hAnsi="Consolas" w:eastAsia="Consolas" w:cs="Consolas"/>
-          <w:i w:val="0"/>
-          <w:iCs w:val="0"/>
-          <w:caps w:val="0"/>
-          <w:color w:val="FFFFFF"/>
-          <w:spacing w:val="0"/>
-          <w:sz w:val="24"/>
-          <w:szCs w:val="24"/>
-          <w:shd w:val="clear" w:fill="263238"/>
-        </w:rPr>
-        <w:t xml:space="preserve"> </w:t>
-      </w:r>
-      <w:r>
-        <w:rPr>
-          <w:rFonts w:hint="default" w:ascii="Consolas" w:hAnsi="Consolas" w:eastAsia="Consolas" w:cs="Consolas"/>
-          <w:i w:val="0"/>
-          <w:iCs w:val="0"/>
-          <w:caps w:val="0"/>
-          <w:color w:val="D1949E"/>
-          <w:spacing w:val="0"/>
-          <w:sz w:val="24"/>
-          <w:szCs w:val="24"/>
-          <w:shd w:val="clear" w:fill="263238"/>
-        </w:rPr>
-        <w:t>FROM</w:t>
-      </w:r>
-      <w:r>
-        <w:rPr>
-          <w:rStyle w:val="8"/>
-          <w:rFonts w:hint="default" w:ascii="Consolas" w:hAnsi="Consolas" w:eastAsia="Consolas" w:cs="Consolas"/>
-          <w:i w:val="0"/>
-          <w:iCs w:val="0"/>
-          <w:caps w:val="0"/>
-          <w:color w:val="FFFFFF"/>
-          <w:spacing w:val="0"/>
-          <w:sz w:val="24"/>
-          <w:szCs w:val="24"/>
-          <w:shd w:val="clear" w:fill="263238"/>
-        </w:rPr>
-        <w:t xml:space="preserve"> fornecedores</w:t>
-      </w:r>
-      <w:r>
-        <w:rPr>
-          <w:rFonts w:hint="default" w:ascii="Consolas" w:hAnsi="Consolas" w:eastAsia="Consolas" w:cs="Consolas"/>
-          <w:i w:val="0"/>
-          <w:iCs w:val="0"/>
-          <w:caps w:val="0"/>
-          <w:color w:val="FFFFFF"/>
-          <w:spacing w:val="0"/>
-          <w:sz w:val="24"/>
-          <w:szCs w:val="24"/>
-          <w:shd w:val="clear" w:fill="263238"/>
-        </w:rPr>
-        <w:t>;</w:t>
-      </w:r>
-    </w:p>
-    <w:p>
-      <w:pPr>
-        <w:jc w:val="left"/>
-        <w:rPr>
-          <w:rFonts w:hint="default"/>
-          <w:b w:val="0"/>
-          <w:bCs w:val="0"/>
-          <w:i w:val="0"/>
-          <w:iCs w:val="0"/>
-          <w:sz w:val="24"/>
-          <w:szCs w:val="24"/>
-          <w:lang w:val="pt-PT"/>
-        </w:rPr>
-      </w:pPr>
-      <w:r>
-        <w:rPr>
-          <w:rFonts w:hint="default"/>
-          <w:b w:val="0"/>
-          <w:bCs w:val="0"/>
-          <w:i w:val="0"/>
-          <w:iCs w:val="0"/>
-          <w:sz w:val="24"/>
-          <w:szCs w:val="24"/>
-          <w:lang w:val="pt-PT"/>
-        </w:rPr>
-        <w:tab/>
-      </w:r>
-    </w:p>
-    <w:p>
-      <w:pPr>
-        <w:ind w:firstLine="0" w:firstLineChars="0"/>
-        <w:jc w:val="left"/>
-        <w:rPr>
-          <w:rFonts w:hint="default"/>
-          <w:b w:val="0"/>
-          <w:bCs w:val="0"/>
-          <w:i w:val="0"/>
-          <w:iCs w:val="0"/>
-          <w:sz w:val="24"/>
-          <w:szCs w:val="24"/>
-          <w:lang w:val="pt-PT"/>
-        </w:rPr>
-      </w:pPr>
-    </w:p>
-    <w:p>
-      <w:pPr>
-        <w:rPr>
-          <w:rFonts w:ascii="Consolas" w:hAnsi="Consolas" w:eastAsia="Consolas" w:cs="Consolas"/>
-          <w:i w:val="0"/>
-          <w:iCs w:val="0"/>
-          <w:caps w:val="0"/>
-          <w:color w:val="FFFFFF"/>
-          <w:spacing w:val="0"/>
-          <w:sz w:val="24"/>
-          <w:szCs w:val="24"/>
-        </w:rPr>
-      </w:pPr>
     </w:p>
     <w:p>
       <w:pPr>
@@ -2074,6 +2209,8 @@
           <w:lang w:val="pt-PT"/>
         </w:rPr>
       </w:pPr>
+      <w:bookmarkStart w:id="0" w:name="_GoBack"/>
+      <w:bookmarkEnd w:id="0"/>
     </w:p>
     <w:sectPr>
       <w:pgSz w:w="11906" w:h="16838"/>
@@ -2192,7 +2329,7 @@
     <w:lsdException w:unhideWhenUsed="0" w:uiPriority="0" w:semiHidden="0" w:name="HTML Acronym"/>
     <w:lsdException w:unhideWhenUsed="0" w:uiPriority="0" w:semiHidden="0" w:name="HTML Address"/>
     <w:lsdException w:unhideWhenUsed="0" w:uiPriority="0" w:semiHidden="0" w:name="HTML Cite"/>
-    <w:lsdException w:unhideWhenUsed="0" w:uiPriority="0" w:semiHidden="0" w:name="HTML Code"/>
+    <w:lsdException w:qFormat="1" w:unhideWhenUsed="0" w:uiPriority="0" w:semiHidden="0" w:name="HTML Code"/>
     <w:lsdException w:unhideWhenUsed="0" w:uiPriority="0" w:semiHidden="0" w:name="HTML Definition"/>
     <w:lsdException w:unhideWhenUsed="0" w:uiPriority="0" w:semiHidden="0" w:name="HTML Keyboard"/>
     <w:lsdException w:qFormat="1" w:unhideWhenUsed="0" w:uiPriority="0" w:semiHidden="0" w:name="HTML Preformatted"/>
@@ -2244,7 +2381,7 @@
     <w:lsdException w:unhideWhenUsed="0" w:uiPriority="0" w:semiHidden="0" w:name="Table Web 2"/>
     <w:lsdException w:unhideWhenUsed="0" w:uiPriority="0" w:semiHidden="0" w:name="Table Web 3"/>
     <w:lsdException w:unhideWhenUsed="0" w:uiPriority="0" w:semiHidden="0" w:name="Balloon Text"/>
-    <w:lsdException w:unhideWhenUsed="0" w:uiPriority="0" w:semiHidden="0" w:name="Table Grid"/>
+    <w:lsdException w:qFormat="1" w:unhideWhenUsed="0" w:uiPriority="0" w:semiHidden="0" w:name="Table Grid"/>
     <w:lsdException w:unhideWhenUsed="0" w:uiPriority="0" w:semiHidden="0" w:name="Table Theme"/>
   </w:latentStyles>
   <w:style w:type="paragraph" w:default="1" w:styleId="1">
@@ -2339,6 +2476,7 @@
   <w:style w:type="character" w:styleId="8">
     <w:name w:val="HTML Code"/>
     <w:basedOn w:val="4"/>
+    <w:qFormat/>
     <w:uiPriority w:val="0"/>
     <w:rPr>
       <w:rFonts w:ascii="Courier New" w:hAnsi="Courier New" w:cs="Courier New"/>
@@ -2398,6 +2536,7 @@
   <w:style w:type="table" w:styleId="11">
     <w:name w:val="Table Grid"/>
     <w:basedOn w:val="5"/>
+    <w:qFormat/>
     <w:uiPriority w:val="0"/>
     <w:tblPr>
       <w:tblBorders>

</xml_diff>